<commit_message>
updated removal of wrong answer lines
</commit_message>
<xml_diff>
--- a/Documentation.docx
+++ b/Documentation.docx
@@ -1434,6 +1434,337 @@
         <w:lastRenderedPageBreak/>
         <w:t>Remove coordinates on axis when user choses a new point</w:t>
       </w:r>
+    </w:p>
+    <w:p>
+      <w:pPr>
+        <w:rPr>
+          <w:lang w:val="en-US"/>
+        </w:rPr>
+      </w:pPr>
+      <w:r>
+        <w:rPr>
+          <w:lang w:val="en-US"/>
+        </w:rPr>
+        <w:t>To remove the red and green coordinates after a wrong answer, a method was added to the touch event on the coordinate system. At every touch, an eventual red and/or green line will be set back to default</w:t>
+      </w:r>
+      <w:r>
+        <w:rPr>
+          <w:lang w:val="en-US"/>
+        </w:rPr>
+        <w:t xml:space="preserve"> (the color “</w:t>
+      </w:r>
+      <w:proofErr w:type="spellStart"/>
+      <w:r>
+        <w:rPr>
+          <w:lang w:val="en-US"/>
+        </w:rPr>
+        <w:t>CoordinateSystemLine</w:t>
+      </w:r>
+      <w:proofErr w:type="spellEnd"/>
+      <w:r>
+        <w:rPr>
+          <w:lang w:val="en-US"/>
+        </w:rPr>
+        <w:t>”)</w:t>
+      </w:r>
+      <w:r>
+        <w:rPr>
+          <w:lang w:val="en-US"/>
+        </w:rPr>
+        <w:t>.</w:t>
+      </w:r>
+      <w:r>
+        <w:rPr>
+          <w:lang w:val="en-US"/>
+        </w:rPr>
+        <w:t xml:space="preserve"> The color is defined in “Values”.</w:t>
+      </w:r>
+    </w:p>
+    <w:p>
+      <w:pPr>
+        <w:rPr>
+          <w:lang w:val="en-US"/>
+        </w:rPr>
+      </w:pPr>
+      <w:r>
+        <w:rPr>
+          <w:noProof/>
+        </w:rPr>
+        <w:drawing>
+          <wp:inline distT="0" distB="0" distL="0" distR="0" wp14:anchorId="5EE358EF" wp14:editId="12799A2D">
+            <wp:extent cx="6120130" cy="1932940"/>
+            <wp:effectExtent l="0" t="0" r="0" b="0"/>
+            <wp:docPr id="23" name="Billede 23"/>
+            <wp:cNvGraphicFramePr>
+              <a:graphicFrameLocks xmlns:a="http://schemas.openxmlformats.org/drawingml/2006/main" noChangeAspect="1"/>
+            </wp:cNvGraphicFramePr>
+            <a:graphic xmlns:a="http://schemas.openxmlformats.org/drawingml/2006/main">
+              <a:graphicData uri="http://schemas.openxmlformats.org/drawingml/2006/picture">
+                <pic:pic xmlns:pic="http://schemas.openxmlformats.org/drawingml/2006/picture">
+                  <pic:nvPicPr>
+                    <pic:cNvPr id="1" name=""/>
+                    <pic:cNvPicPr/>
+                  </pic:nvPicPr>
+                  <pic:blipFill>
+                    <a:blip r:embed="rId25"/>
+                    <a:stretch>
+                      <a:fillRect/>
+                    </a:stretch>
+                  </pic:blipFill>
+                  <pic:spPr>
+                    <a:xfrm>
+                      <a:off x="0" y="0"/>
+                      <a:ext cx="6120130" cy="1932940"/>
+                    </a:xfrm>
+                    <a:prstGeom prst="rect">
+                      <a:avLst/>
+                    </a:prstGeom>
+                  </pic:spPr>
+                </pic:pic>
+              </a:graphicData>
+            </a:graphic>
+          </wp:inline>
+        </w:drawing>
+      </w:r>
+    </w:p>
+    <w:p>
+      <w:pPr>
+        <w:rPr>
+          <w:lang w:val="en-US"/>
+        </w:rPr>
+      </w:pPr>
+      <w:r>
+        <w:rPr>
+          <w:lang w:val="en-US"/>
+        </w:rPr>
+        <w:t>To test the implementation, a wrong answer was selected in activity 1 as shown below. The wrong answer highlights the lines with red. The image to the right, shows a new click, where the lines has been removed.</w:t>
+      </w:r>
+    </w:p>
+    <w:p>
+      <w:pPr>
+        <w:rPr>
+          <w:lang w:val="en-US"/>
+        </w:rPr>
+      </w:pPr>
+      <w:r>
+        <w:rPr>
+          <w:noProof/>
+        </w:rPr>
+        <w:drawing>
+          <wp:inline distT="0" distB="0" distL="0" distR="0" wp14:anchorId="5CCA43A4" wp14:editId="6A92C7D6">
+            <wp:extent cx="1837646" cy="3754582"/>
+            <wp:effectExtent l="0" t="0" r="0" b="0"/>
+            <wp:docPr id="24" name="Billede 24"/>
+            <wp:cNvGraphicFramePr>
+              <a:graphicFrameLocks xmlns:a="http://schemas.openxmlformats.org/drawingml/2006/main" noChangeAspect="1"/>
+            </wp:cNvGraphicFramePr>
+            <a:graphic xmlns:a="http://schemas.openxmlformats.org/drawingml/2006/main">
+              <a:graphicData uri="http://schemas.openxmlformats.org/drawingml/2006/picture">
+                <pic:pic xmlns:pic="http://schemas.openxmlformats.org/drawingml/2006/picture">
+                  <pic:nvPicPr>
+                    <pic:cNvPr id="1" name=""/>
+                    <pic:cNvPicPr/>
+                  </pic:nvPicPr>
+                  <pic:blipFill>
+                    <a:blip r:embed="rId26"/>
+                    <a:stretch>
+                      <a:fillRect/>
+                    </a:stretch>
+                  </pic:blipFill>
+                  <pic:spPr>
+                    <a:xfrm>
+                      <a:off x="0" y="0"/>
+                      <a:ext cx="1851238" cy="3782353"/>
+                    </a:xfrm>
+                    <a:prstGeom prst="rect">
+                      <a:avLst/>
+                    </a:prstGeom>
+                  </pic:spPr>
+                </pic:pic>
+              </a:graphicData>
+            </a:graphic>
+          </wp:inline>
+        </w:drawing>
+      </w:r>
+      <w:r>
+        <w:rPr>
+          <w:lang w:val="en-US"/>
+        </w:rPr>
+        <w:t xml:space="preserve">       </w:t>
+      </w:r>
+      <w:r>
+        <w:rPr>
+          <w:noProof/>
+        </w:rPr>
+        <w:drawing>
+          <wp:inline distT="0" distB="0" distL="0" distR="0" wp14:anchorId="16451FC3" wp14:editId="14EAC1AB">
+            <wp:extent cx="1844522" cy="3758912"/>
+            <wp:effectExtent l="0" t="0" r="3810" b="0"/>
+            <wp:docPr id="25" name="Billede 25"/>
+            <wp:cNvGraphicFramePr>
+              <a:graphicFrameLocks xmlns:a="http://schemas.openxmlformats.org/drawingml/2006/main" noChangeAspect="1"/>
+            </wp:cNvGraphicFramePr>
+            <a:graphic xmlns:a="http://schemas.openxmlformats.org/drawingml/2006/main">
+              <a:graphicData uri="http://schemas.openxmlformats.org/drawingml/2006/picture">
+                <pic:pic xmlns:pic="http://schemas.openxmlformats.org/drawingml/2006/picture">
+                  <pic:nvPicPr>
+                    <pic:cNvPr id="1" name=""/>
+                    <pic:cNvPicPr/>
+                  </pic:nvPicPr>
+                  <pic:blipFill>
+                    <a:blip r:embed="rId27"/>
+                    <a:stretch>
+                      <a:fillRect/>
+                    </a:stretch>
+                  </pic:blipFill>
+                  <pic:spPr>
+                    <a:xfrm>
+                      <a:off x="0" y="0"/>
+                      <a:ext cx="1864075" cy="3798759"/>
+                    </a:xfrm>
+                    <a:prstGeom prst="rect">
+                      <a:avLst/>
+                    </a:prstGeom>
+                  </pic:spPr>
+                </pic:pic>
+              </a:graphicData>
+            </a:graphic>
+          </wp:inline>
+        </w:drawing>
+      </w:r>
+    </w:p>
+    <w:p>
+      <w:pPr>
+        <w:rPr>
+          <w:lang w:val="en-US"/>
+        </w:rPr>
+      </w:pPr>
+    </w:p>
+    <w:p>
+      <w:pPr>
+        <w:rPr>
+          <w:lang w:val="en-US"/>
+        </w:rPr>
+      </w:pPr>
+      <w:r>
+        <w:rPr>
+          <w:lang w:val="en-US"/>
+        </w:rPr>
+        <w:t>Test with partial correct answer</w:t>
+      </w:r>
+      <w:r>
+        <w:rPr>
+          <w:lang w:val="en-US"/>
+        </w:rPr>
+        <w:t xml:space="preserve"> can be seen below. As expected, </w:t>
+      </w:r>
+      <w:r>
+        <w:rPr>
+          <w:lang w:val="en-US"/>
+        </w:rPr>
+        <w:t>both the red and green line and coordinate is removed.</w:t>
+      </w:r>
+    </w:p>
+    <w:p>
+      <w:pPr>
+        <w:rPr>
+          <w:lang w:val="en-US"/>
+        </w:rPr>
+      </w:pPr>
+      <w:r>
+        <w:rPr>
+          <w:noProof/>
+        </w:rPr>
+        <w:lastRenderedPageBreak/>
+        <w:drawing>
+          <wp:inline distT="0" distB="0" distL="0" distR="0" wp14:anchorId="501E76BC" wp14:editId="28BAA0CF">
+            <wp:extent cx="1910687" cy="3879273"/>
+            <wp:effectExtent l="0" t="0" r="0" b="6985"/>
+            <wp:docPr id="26" name="Billede 26"/>
+            <wp:cNvGraphicFramePr>
+              <a:graphicFrameLocks xmlns:a="http://schemas.openxmlformats.org/drawingml/2006/main" noChangeAspect="1"/>
+            </wp:cNvGraphicFramePr>
+            <a:graphic xmlns:a="http://schemas.openxmlformats.org/drawingml/2006/main">
+              <a:graphicData uri="http://schemas.openxmlformats.org/drawingml/2006/picture">
+                <pic:pic xmlns:pic="http://schemas.openxmlformats.org/drawingml/2006/picture">
+                  <pic:nvPicPr>
+                    <pic:cNvPr id="1" name=""/>
+                    <pic:cNvPicPr/>
+                  </pic:nvPicPr>
+                  <pic:blipFill>
+                    <a:blip r:embed="rId28"/>
+                    <a:stretch>
+                      <a:fillRect/>
+                    </a:stretch>
+                  </pic:blipFill>
+                  <pic:spPr>
+                    <a:xfrm>
+                      <a:off x="0" y="0"/>
+                      <a:ext cx="1924767" cy="3907861"/>
+                    </a:xfrm>
+                    <a:prstGeom prst="rect">
+                      <a:avLst/>
+                    </a:prstGeom>
+                  </pic:spPr>
+                </pic:pic>
+              </a:graphicData>
+            </a:graphic>
+          </wp:inline>
+        </w:drawing>
+      </w:r>
+      <w:r>
+        <w:rPr>
+          <w:lang w:val="en-US"/>
+        </w:rPr>
+        <w:t xml:space="preserve">       </w:t>
+      </w:r>
+      <w:r>
+        <w:rPr>
+          <w:noProof/>
+        </w:rPr>
+        <w:drawing>
+          <wp:inline distT="0" distB="0" distL="0" distR="0" wp14:anchorId="3D325E70" wp14:editId="5D6BB56F">
+            <wp:extent cx="1941713" cy="3902844"/>
+            <wp:effectExtent l="0" t="0" r="1905" b="2540"/>
+            <wp:docPr id="27" name="Billede 27"/>
+            <wp:cNvGraphicFramePr>
+              <a:graphicFrameLocks xmlns:a="http://schemas.openxmlformats.org/drawingml/2006/main" noChangeAspect="1"/>
+            </wp:cNvGraphicFramePr>
+            <a:graphic xmlns:a="http://schemas.openxmlformats.org/drawingml/2006/main">
+              <a:graphicData uri="http://schemas.openxmlformats.org/drawingml/2006/picture">
+                <pic:pic xmlns:pic="http://schemas.openxmlformats.org/drawingml/2006/picture">
+                  <pic:nvPicPr>
+                    <pic:cNvPr id="1" name=""/>
+                    <pic:cNvPicPr/>
+                  </pic:nvPicPr>
+                  <pic:blipFill>
+                    <a:blip r:embed="rId29"/>
+                    <a:stretch>
+                      <a:fillRect/>
+                    </a:stretch>
+                  </pic:blipFill>
+                  <pic:spPr>
+                    <a:xfrm>
+                      <a:off x="0" y="0"/>
+                      <a:ext cx="1967358" cy="3954390"/>
+                    </a:xfrm>
+                    <a:prstGeom prst="rect">
+                      <a:avLst/>
+                    </a:prstGeom>
+                  </pic:spPr>
+                </pic:pic>
+              </a:graphicData>
+            </a:graphic>
+          </wp:inline>
+        </w:drawing>
+      </w:r>
+    </w:p>
+    <w:p>
+      <w:pPr>
+        <w:rPr>
+          <w:lang w:val="en-US"/>
+        </w:rPr>
+      </w:pPr>
     </w:p>
     <w:p>
       <w:pPr>

</xml_diff>